<commit_message>
update wording of GP cover letter
</commit_message>
<xml_diff>
--- a/CHANGELOG.docx
+++ b/CHANGELOG.docx
@@ -66,7 +66,7 @@
       <w:bookmarkStart w:id="24" w:name="section"/>
       <w:bookmarkEnd w:id="24"/>
       <w:r>
-        <w:t xml:space="preserve">[0.3.0] - 2016-12-16</w:t>
+        <w:t xml:space="preserve">[0.3.0] - 2017-01-10</w:t>
       </w:r>
     </w:p>
     <w:p>
@@ -88,7 +88,19 @@
         </w:numPr>
       </w:pPr>
       <w:r>
-        <w:t xml:space="preserve">start date from January to February 2017 because of advice from Imperial College London research support team "Study start date is listed as 01/01/17, however as the study is yet to be submitted for HRA review and with the Christmas break this is not realistic. As a result can I ask for this to be amended to allow at least 40 days from date of submission otherwise the study will be flagging as red for missing the metric on Recruitment to time and target from the first day it opens. Subsequently the study end date will also need to be adjusted accordingly."</w:t>
+        <w:t xml:space="preserve">GP cover letter to be explicit that study involves patients with and without IPF.</w:t>
+      </w:r>
+    </w:p>
+    <w:p>
+      <w:pPr>
+        <w:pStyle w:val="Compact"/>
+        <w:numPr>
+          <w:numId w:val="1001"/>
+          <w:ilvl w:val="0"/>
+        </w:numPr>
+      </w:pPr>
+      <w:r>
+        <w:t xml:space="preserve">GP cover letter to say "idiopathic pulmonary fibrosis (IPF)" rather than just IPF.</w:t>
       </w:r>
     </w:p>
     <w:p>
@@ -98,17 +110,17 @@
       <w:bookmarkStart w:id="26" w:name="section-1"/>
       <w:bookmarkEnd w:id="26"/>
       <w:r>
-        <w:t xml:space="preserve">[0.3.0] - 2016-12-07</w:t>
+        <w:t xml:space="preserve">[0.3.0] - 2016-12-16</w:t>
       </w:r>
     </w:p>
     <w:p>
       <w:pPr>
         <w:pStyle w:val="Heading3"/>
       </w:pPr>
-      <w:bookmarkStart w:id="27" w:name="added"/>
+      <w:bookmarkStart w:id="27" w:name="changed-1"/>
       <w:bookmarkEnd w:id="27"/>
       <w:r>
-        <w:t xml:space="preserve">Added</w:t>
+        <w:t xml:space="preserve">Changed</w:t>
       </w:r>
     </w:p>
     <w:p>
@@ -120,29 +132,27 @@
         </w:numPr>
       </w:pPr>
       <w:r>
-        <w:t xml:space="preserve">question about current medication and serious illness to standard operating procedure to capture if controls have relevant co-morbid disease e.g pleural mesothelioma, asbestosis, lung cancer</w:t>
-      </w:r>
-    </w:p>
-    <w:p>
-      <w:pPr>
-        <w:pStyle w:val="Compact"/>
-        <w:numPr>
-          <w:numId w:val="1002"/>
-          <w:ilvl w:val="0"/>
-        </w:numPr>
-      </w:pPr>
-      <w:r>
-        <w:t xml:space="preserve">detail that frequency matching will be on age categories</w:t>
+        <w:t xml:space="preserve">start date from January to February 2017 because of advice from Imperial College London research support team "Study start date is listed as 01/01/17, however as the study is yet to be submitted for HRA review and with the Christmas break this is not realistic. As a result can I ask for this to be amended to allow at least 40 days from date of submission otherwise the study will be flagging as red for missing the metric on Recruitment to time and target from the first day it opens. Subsequently the study end date will also need to be adjusted accordingly."</w:t>
+      </w:r>
+    </w:p>
+    <w:p>
+      <w:pPr>
+        <w:pStyle w:val="Heading2"/>
+      </w:pPr>
+      <w:bookmarkStart w:id="28" w:name="section-2"/>
+      <w:bookmarkEnd w:id="28"/>
+      <w:r>
+        <w:t xml:space="preserve">[0.3.0] - 2016-12-07</w:t>
       </w:r>
     </w:p>
     <w:p>
       <w:pPr>
         <w:pStyle w:val="Heading3"/>
       </w:pPr>
-      <w:bookmarkStart w:id="28" w:name="changed-1"/>
-      <w:bookmarkEnd w:id="28"/>
-      <w:r>
-        <w:t xml:space="preserve">Changed</w:t>
+      <w:bookmarkStart w:id="29" w:name="added"/>
+      <w:bookmarkEnd w:id="29"/>
+      <w:r>
+        <w:t xml:space="preserve">Added</w:t>
       </w:r>
     </w:p>
     <w:p>
@@ -154,7 +164,7 @@
         </w:numPr>
       </w:pPr>
       <w:r>
-        <w:t xml:space="preserve">'job exposure' replaced with 'workplace environment' in patient information sheet to improve readability</w:t>
+        <w:t xml:space="preserve">question about current medication and serious illness to standard operating procedure to capture if controls have relevant co-morbid disease e.g pleural mesothelioma, asbestosis, lung cancer</w:t>
       </w:r>
     </w:p>
     <w:p>
@@ -166,29 +176,17 @@
         </w:numPr>
       </w:pPr>
       <w:r>
-        <w:t xml:space="preserve">'unconditional logistic regression' replaced with 'logistic regression'</w:t>
-      </w:r>
-    </w:p>
-    <w:p>
-      <w:pPr>
-        <w:pStyle w:val="Compact"/>
-        <w:numPr>
-          <w:numId w:val="1003"/>
-          <w:ilvl w:val="0"/>
-        </w:numPr>
-      </w:pPr>
-      <w:r>
-        <w:t xml:space="preserve">study statistician</w:t>
+        <w:t xml:space="preserve">detail that frequency matching will be on age categories</w:t>
       </w:r>
     </w:p>
     <w:p>
       <w:pPr>
         <w:pStyle w:val="Heading3"/>
       </w:pPr>
-      <w:bookmarkStart w:id="29" w:name="fixed"/>
-      <w:bookmarkEnd w:id="29"/>
-      <w:r>
-        <w:t xml:space="preserve">Fixed</w:t>
+      <w:bookmarkStart w:id="30" w:name="changed-2"/>
+      <w:bookmarkEnd w:id="30"/>
+      <w:r>
+        <w:t xml:space="preserve">Changed</w:t>
       </w:r>
     </w:p>
     <w:p>
@@ -200,7 +198,7 @@
         </w:numPr>
       </w:pPr>
       <w:r>
-        <w:t xml:space="preserve">several errors in text and figures in relation to study start date and ratio of cases to controls</w:t>
+        <w:t xml:space="preserve">'job exposure' replaced with 'workplace environment' in patient information sheet to improve readability</w:t>
       </w:r>
     </w:p>
     <w:p>
@@ -212,7 +210,7 @@
         </w:numPr>
       </w:pPr>
       <w:r>
-        <w:t xml:space="preserve">error in calculation for monthly sample size per center</w:t>
+        <w:t xml:space="preserve">'unconditional logistic regression' replaced with 'logistic regression'</w:t>
       </w:r>
     </w:p>
     <w:p>
@@ -220,6 +218,52 @@
         <w:pStyle w:val="Compact"/>
         <w:numPr>
           <w:numId w:val="1004"/>
+          <w:ilvl w:val="0"/>
+        </w:numPr>
+      </w:pPr>
+      <w:r>
+        <w:t xml:space="preserve">study statistician</w:t>
+      </w:r>
+    </w:p>
+    <w:p>
+      <w:pPr>
+        <w:pStyle w:val="Heading3"/>
+      </w:pPr>
+      <w:bookmarkStart w:id="31" w:name="fixed"/>
+      <w:bookmarkEnd w:id="31"/>
+      <w:r>
+        <w:t xml:space="preserve">Fixed</w:t>
+      </w:r>
+    </w:p>
+    <w:p>
+      <w:pPr>
+        <w:pStyle w:val="Compact"/>
+        <w:numPr>
+          <w:numId w:val="1005"/>
+          <w:ilvl w:val="0"/>
+        </w:numPr>
+      </w:pPr>
+      <w:r>
+        <w:t xml:space="preserve">several errors in text and figures in relation to study start date and ratio of cases to controls</w:t>
+      </w:r>
+    </w:p>
+    <w:p>
+      <w:pPr>
+        <w:pStyle w:val="Compact"/>
+        <w:numPr>
+          <w:numId w:val="1005"/>
+          <w:ilvl w:val="0"/>
+        </w:numPr>
+      </w:pPr>
+      <w:r>
+        <w:t xml:space="preserve">error in calculation for monthly sample size per center</w:t>
+      </w:r>
+    </w:p>
+    <w:p>
+      <w:pPr>
+        <w:pStyle w:val="Compact"/>
+        <w:numPr>
+          <w:numId w:val="1005"/>
           <w:ilvl w:val="0"/>
         </w:numPr>
       </w:pPr>
@@ -335,7 +379,7 @@
     </w:lvl>
   </w:abstractNum>
   <w:abstractNum w:abstractNumId="990">
-    <w:nsid w:val="e37811fc"/>
+    <w:nsid w:val="bc3eda20"/>
     <w:multiLevelType w:val="multilevel"/>
     <w:lvl w:ilvl="0">
       <w:numFmt w:val="bullet"/>
@@ -416,7 +460,7 @@
     </w:lvl>
   </w:abstractNum>
   <w:abstractNum w:abstractNumId="991">
-    <w:nsid w:val="681fd185"/>
+    <w:nsid w:val="ba0a2520"/>
     <w:multiLevelType w:val="multilevel"/>
     <w:lvl w:ilvl="0">
       <w:numFmt w:val="bullet"/>
@@ -512,6 +556,9 @@
     <w:abstractNumId w:val="991"/>
   </w:num>
   <w:num w:numId="1004">
+    <w:abstractNumId w:val="991"/>
+  </w:num>
+  <w:num w:numId="1005">
     <w:abstractNumId w:val="991"/>
   </w:num>
 </w:numbering>

</xml_diff>

<commit_message>
update to version 0.4
</commit_message>
<xml_diff>
--- a/CHANGELOG.docx
+++ b/CHANGELOG.docx
@@ -66,17 +66,17 @@
       <w:bookmarkStart w:id="24" w:name="section"/>
       <w:bookmarkEnd w:id="24"/>
       <w:r>
-        <w:t xml:space="preserve">[0.3.0] - 2017-01-10</w:t>
+        <w:t xml:space="preserve">[0.4.0] - 2017-02-01</w:t>
       </w:r>
     </w:p>
     <w:p>
       <w:pPr>
         <w:pStyle w:val="Heading3"/>
       </w:pPr>
-      <w:bookmarkStart w:id="25" w:name="changed"/>
+      <w:bookmarkStart w:id="25" w:name="added"/>
       <w:bookmarkEnd w:id="25"/>
       <w:r>
-        <w:t xml:space="preserve">Changed</w:t>
+        <w:t xml:space="preserve">Added</w:t>
       </w:r>
     </w:p>
     <w:p>
@@ -88,7 +88,7 @@
         </w:numPr>
       </w:pPr>
       <w:r>
-        <w:t xml:space="preserve">GP cover letter to be explicit that study involves patients with and without IPF.</w:t>
+        <w:t xml:space="preserve">add page numbers, details of why a blood test is requested, details regarding the role of compensation in the study, to participant information sheet</w:t>
       </w:r>
     </w:p>
     <w:p>
@@ -100,25 +100,27 @@
         </w:numPr>
       </w:pPr>
       <w:r>
-        <w:t xml:space="preserve">GP cover letter to say "idiopathic pulmonary fibrosis (IPF)" rather than just IPF.</w:t>
-      </w:r>
-    </w:p>
-    <w:p>
-      <w:pPr>
-        <w:pStyle w:val="Heading2"/>
-      </w:pPr>
-      <w:bookmarkStart w:id="26" w:name="section-1"/>
+        <w:t xml:space="preserve">leader stems for questions regarding occupational and residential history added to interview schedule and sop</w:t>
+      </w:r>
+    </w:p>
+    <w:p>
+      <w:pPr>
+        <w:pStyle w:val="Compact"/>
+        <w:numPr>
+          <w:numId w:val="1001"/>
+          <w:ilvl w:val="0"/>
+        </w:numPr>
+      </w:pPr>
+      <w:r>
+        <w:t xml:space="preserve">new citation to protocol in background section (Gilham2015) in support of mesothelioma PMR for asbestos exposure estimation</w:t>
+      </w:r>
+    </w:p>
+    <w:p>
+      <w:pPr>
+        <w:pStyle w:val="Heading3"/>
+      </w:pPr>
+      <w:bookmarkStart w:id="26" w:name="changed"/>
       <w:bookmarkEnd w:id="26"/>
-      <w:r>
-        <w:t xml:space="preserve">[0.3.0] - 2016-12-16</w:t>
-      </w:r>
-    </w:p>
-    <w:p>
-      <w:pPr>
-        <w:pStyle w:val="Heading3"/>
-      </w:pPr>
-      <w:bookmarkStart w:id="27" w:name="changed-1"/>
-      <w:bookmarkEnd w:id="27"/>
       <w:r>
         <w:t xml:space="preserve">Changed</w:t>
       </w:r>
@@ -132,27 +134,39 @@
         </w:numPr>
       </w:pPr>
       <w:r>
-        <w:t xml:space="preserve">start date from January to February 2017 because of advice from Imperial College London research support team "Study start date is listed as 01/01/17, however as the study is yet to be submitted for HRA review and with the Christmas break this is not realistic. As a result can I ask for this to be amended to allow at least 40 days from date of submission otherwise the study will be flagging as red for missing the metric on Recruitment to time and target from the first day it opens. Subsequently the study end date will also need to be adjusted accordingly."</w:t>
+        <w:t xml:space="preserve">Participant information sheet changed to include lead researchers name on first page</w:t>
+      </w:r>
+    </w:p>
+    <w:p>
+      <w:pPr>
+        <w:pStyle w:val="Compact"/>
+        <w:numPr>
+          <w:numId w:val="1002"/>
+          <w:ilvl w:val="0"/>
+        </w:numPr>
+      </w:pPr>
+      <w:r>
+        <w:t xml:space="preserve">Participant information sheet short description of the study</w:t>
       </w:r>
     </w:p>
     <w:p>
       <w:pPr>
         <w:pStyle w:val="Heading2"/>
       </w:pPr>
-      <w:bookmarkStart w:id="28" w:name="section-2"/>
+      <w:bookmarkStart w:id="27" w:name="section-1"/>
+      <w:bookmarkEnd w:id="27"/>
+      <w:r>
+        <w:t xml:space="preserve">[0.3.0] - 2017-01-10</w:t>
+      </w:r>
+    </w:p>
+    <w:p>
+      <w:pPr>
+        <w:pStyle w:val="Heading3"/>
+      </w:pPr>
+      <w:bookmarkStart w:id="28" w:name="changed-1"/>
       <w:bookmarkEnd w:id="28"/>
       <w:r>
-        <w:t xml:space="preserve">[0.3.0] - 2016-12-07</w:t>
-      </w:r>
-    </w:p>
-    <w:p>
-      <w:pPr>
-        <w:pStyle w:val="Heading3"/>
-      </w:pPr>
-      <w:bookmarkStart w:id="29" w:name="added"/>
-      <w:bookmarkEnd w:id="29"/>
-      <w:r>
-        <w:t xml:space="preserve">Added</w:t>
+        <w:t xml:space="preserve">Changed</w:t>
       </w:r>
     </w:p>
     <w:p>
@@ -164,7 +178,7 @@
         </w:numPr>
       </w:pPr>
       <w:r>
-        <w:t xml:space="preserve">question about current medication and serious illness to standard operating procedure to capture if controls have relevant co-morbid disease e.g pleural mesothelioma, asbestosis, lung cancer</w:t>
+        <w:t xml:space="preserve">GP cover letter to be explicit that study involves patients with and without IPF.</w:t>
       </w:r>
     </w:p>
     <w:p>
@@ -176,7 +190,17 @@
         </w:numPr>
       </w:pPr>
       <w:r>
-        <w:t xml:space="preserve">detail that frequency matching will be on age categories</w:t>
+        <w:t xml:space="preserve">GP cover letter to say "idiopathic pulmonary fibrosis (IPF)" rather than just IPF.</w:t>
+      </w:r>
+    </w:p>
+    <w:p>
+      <w:pPr>
+        <w:pStyle w:val="Heading2"/>
+      </w:pPr>
+      <w:bookmarkStart w:id="29" w:name="section-2"/>
+      <w:bookmarkEnd w:id="29"/>
+      <w:r>
+        <w:t xml:space="preserve">[0.3.0] - 2016-12-16</w:t>
       </w:r>
     </w:p>
     <w:p>
@@ -198,41 +222,27 @@
         </w:numPr>
       </w:pPr>
       <w:r>
-        <w:t xml:space="preserve">'job exposure' replaced with 'workplace environment' in patient information sheet to improve readability</w:t>
-      </w:r>
-    </w:p>
-    <w:p>
-      <w:pPr>
-        <w:pStyle w:val="Compact"/>
-        <w:numPr>
-          <w:numId w:val="1004"/>
-          <w:ilvl w:val="0"/>
-        </w:numPr>
-      </w:pPr>
-      <w:r>
-        <w:t xml:space="preserve">'unconditional logistic regression' replaced with 'logistic regression'</w:t>
-      </w:r>
-    </w:p>
-    <w:p>
-      <w:pPr>
-        <w:pStyle w:val="Compact"/>
-        <w:numPr>
-          <w:numId w:val="1004"/>
-          <w:ilvl w:val="0"/>
-        </w:numPr>
-      </w:pPr>
-      <w:r>
-        <w:t xml:space="preserve">study statistician</w:t>
+        <w:t xml:space="preserve">start date from January to February 2017 because of advice from Imperial College London research support team "Study start date is listed as 01/01/17, however as the study is yet to be submitted for HRA review and with the Christmas break this is not realistic. As a result can I ask for this to be amended to allow at least 40 days from date of submission otherwise the study will be flagging as red for missing the metric on Recruitment to time and target from the first day it opens. Subsequently the study end date will also need to be adjusted accordingly."</w:t>
+      </w:r>
+    </w:p>
+    <w:p>
+      <w:pPr>
+        <w:pStyle w:val="Heading2"/>
+      </w:pPr>
+      <w:bookmarkStart w:id="31" w:name="section-3"/>
+      <w:bookmarkEnd w:id="31"/>
+      <w:r>
+        <w:t xml:space="preserve">[0.3.0] - 2016-12-07</w:t>
       </w:r>
     </w:p>
     <w:p>
       <w:pPr>
         <w:pStyle w:val="Heading3"/>
       </w:pPr>
-      <w:bookmarkStart w:id="31" w:name="fixed"/>
-      <w:bookmarkEnd w:id="31"/>
-      <w:r>
-        <w:t xml:space="preserve">Fixed</w:t>
+      <w:bookmarkStart w:id="32" w:name="added-1"/>
+      <w:bookmarkEnd w:id="32"/>
+      <w:r>
+        <w:t xml:space="preserve">Added</w:t>
       </w:r>
     </w:p>
     <w:p>
@@ -244,7 +254,7 @@
         </w:numPr>
       </w:pPr>
       <w:r>
-        <w:t xml:space="preserve">several errors in text and figures in relation to study start date and ratio of cases to controls</w:t>
+        <w:t xml:space="preserve">question about current medication and serious illness to standard operating procedure to capture if controls have relevant co-morbid disease e.g pleural mesothelioma, asbestosis, lung cancer</w:t>
       </w:r>
     </w:p>
     <w:p>
@@ -256,14 +266,94 @@
         </w:numPr>
       </w:pPr>
       <w:r>
-        <w:t xml:space="preserve">error in calculation for monthly sample size per center</w:t>
+        <w:t xml:space="preserve">detail that frequency matching will be on age categories</w:t>
+      </w:r>
+    </w:p>
+    <w:p>
+      <w:pPr>
+        <w:pStyle w:val="Heading3"/>
+      </w:pPr>
+      <w:bookmarkStart w:id="33" w:name="changed-3"/>
+      <w:bookmarkEnd w:id="33"/>
+      <w:r>
+        <w:t xml:space="preserve">Changed</w:t>
       </w:r>
     </w:p>
     <w:p>
       <w:pPr>
         <w:pStyle w:val="Compact"/>
         <w:numPr>
-          <w:numId w:val="1005"/>
+          <w:numId w:val="1006"/>
+          <w:ilvl w:val="0"/>
+        </w:numPr>
+      </w:pPr>
+      <w:r>
+        <w:t xml:space="preserve">'job exposure' replaced with 'workplace environment' in patient information sheet to improve readability</w:t>
+      </w:r>
+    </w:p>
+    <w:p>
+      <w:pPr>
+        <w:pStyle w:val="Compact"/>
+        <w:numPr>
+          <w:numId w:val="1006"/>
+          <w:ilvl w:val="0"/>
+        </w:numPr>
+      </w:pPr>
+      <w:r>
+        <w:t xml:space="preserve">'unconditional logistic regression' replaced with 'logistic regression'</w:t>
+      </w:r>
+    </w:p>
+    <w:p>
+      <w:pPr>
+        <w:pStyle w:val="Compact"/>
+        <w:numPr>
+          <w:numId w:val="1006"/>
+          <w:ilvl w:val="0"/>
+        </w:numPr>
+      </w:pPr>
+      <w:r>
+        <w:t xml:space="preserve">study statistician</w:t>
+      </w:r>
+    </w:p>
+    <w:p>
+      <w:pPr>
+        <w:pStyle w:val="Heading3"/>
+      </w:pPr>
+      <w:bookmarkStart w:id="34" w:name="fixed"/>
+      <w:bookmarkEnd w:id="34"/>
+      <w:r>
+        <w:t xml:space="preserve">Fixed</w:t>
+      </w:r>
+    </w:p>
+    <w:p>
+      <w:pPr>
+        <w:pStyle w:val="Compact"/>
+        <w:numPr>
+          <w:numId w:val="1007"/>
+          <w:ilvl w:val="0"/>
+        </w:numPr>
+      </w:pPr>
+      <w:r>
+        <w:t xml:space="preserve">several errors in text and figures in relation to study start date and ratio of cases to controls</w:t>
+      </w:r>
+    </w:p>
+    <w:p>
+      <w:pPr>
+        <w:pStyle w:val="Compact"/>
+        <w:numPr>
+          <w:numId w:val="1007"/>
+          <w:ilvl w:val="0"/>
+        </w:numPr>
+      </w:pPr>
+      <w:r>
+        <w:t xml:space="preserve">error in calculation for monthly sample size per center</w:t>
+      </w:r>
+    </w:p>
+    <w:p>
+      <w:pPr>
+        <w:pStyle w:val="Compact"/>
+        <w:numPr>
+          <w:numId w:val="1007"/>
           <w:ilvl w:val="0"/>
         </w:numPr>
       </w:pPr>
@@ -379,7 +469,7 @@
     </w:lvl>
   </w:abstractNum>
   <w:abstractNum w:abstractNumId="990">
-    <w:nsid w:val="bc3eda20"/>
+    <w:nsid w:val="76566585"/>
     <w:multiLevelType w:val="multilevel"/>
     <w:lvl w:ilvl="0">
       <w:numFmt w:val="bullet"/>
@@ -460,7 +550,7 @@
     </w:lvl>
   </w:abstractNum>
   <w:abstractNum w:abstractNumId="991">
-    <w:nsid w:val="ba0a2520"/>
+    <w:nsid w:val="5f0c9300"/>
     <w:multiLevelType w:val="multilevel"/>
     <w:lvl w:ilvl="0">
       <w:numFmt w:val="bullet"/>
@@ -559,6 +649,12 @@
     <w:abstractNumId w:val="991"/>
   </w:num>
   <w:num w:numId="1005">
+    <w:abstractNumId w:val="991"/>
+  </w:num>
+  <w:num w:numId="1006">
+    <w:abstractNumId w:val="991"/>
+  </w:num>
+  <w:num w:numId="1007">
     <w:abstractNumId w:val="991"/>
   </w:num>
 </w:numbering>

</xml_diff>